<commit_message>
NAPS zu helper umbenannt
</commit_message>
<xml_diff>
--- a/bundle/Getting_Started_ScanApp.docx
+++ b/bundle/Getting_Started_ScanApp.docx
@@ -39,7 +39,18 @@
         <w:pStyle w:val="KeinLeerraum"/>
       </w:pPr>
       <w:r>
-        <w:t>Die Scan App funktioniert im Zusammenspiel mit dem Hilfsprogramm NAPS2, welches einsatzbereit in der ScanApp.zip mit ausgeliefert wird.</w:t>
+        <w:t>Die Scan App funktioniert im Zusammenspiel mit de</w:t>
+      </w:r>
+      <w:r>
+        <w:t xml:space="preserve">r App </w:t>
+      </w:r>
+      <w:proofErr w:type="spellStart"/>
+      <w:r>
+        <w:t>helper</w:t>
+      </w:r>
+      <w:proofErr w:type="spellEnd"/>
+      <w:r>
+        <w:t>, welches einsatzbereit in der ScanApp.zip mit ausgeliefert wird.</w:t>
       </w:r>
       <w:r>
         <w:br/>
@@ -109,7 +120,18 @@
         </w:drawing>
       </w:r>
       <w:r>
-        <w:t xml:space="preserve">Über NAPS2 können Profile erstellt werden, welche über die </w:t>
+        <w:t xml:space="preserve">Über </w:t>
+      </w:r>
+      <w:r>
+        <w:t xml:space="preserve">den </w:t>
+      </w:r>
+      <w:proofErr w:type="spellStart"/>
+      <w:r>
+        <w:t>helper</w:t>
+      </w:r>
+      <w:proofErr w:type="spellEnd"/>
+      <w:r>
+        <w:t xml:space="preserve"> können Profile erstellt werden, welche über die </w:t>
       </w:r>
       <w:proofErr w:type="spellStart"/>
       <w:r>
@@ -360,13 +382,30 @@
         <w:t>Bei</w:t>
       </w:r>
       <w:r>
-        <w:t xml:space="preserve"> NAPS Profil </w:t>
+        <w:t xml:space="preserve"> </w:t>
+      </w:r>
+      <w:r>
+        <w:t>Helper</w:t>
+      </w:r>
+      <w:r>
+        <w:t xml:space="preserve"> Profil </w:t>
       </w:r>
       <w:r>
         <w:t xml:space="preserve">wird das </w:t>
       </w:r>
       <w:r>
-        <w:t xml:space="preserve">zu benutzende Profil aus NAPS </w:t>
+        <w:t xml:space="preserve">zu benutzende Profil aus </w:t>
+      </w:r>
+      <w:r>
+        <w:t xml:space="preserve">dem </w:t>
+      </w:r>
+      <w:proofErr w:type="spellStart"/>
+      <w:r>
+        <w:t>helper</w:t>
+      </w:r>
+      <w:proofErr w:type="spellEnd"/>
+      <w:r>
+        <w:t xml:space="preserve"> </w:t>
       </w:r>
       <w:r>
         <w:t>gewählt und in welchem Format der Scan gespeichert werden soll.</w:t>
@@ -490,7 +529,10 @@
       </w:pPr>
       <w:proofErr w:type="spellStart"/>
       <w:r>
-        <w:t>napsPath</w:t>
+        <w:t>helper</w:t>
+      </w:r>
+      <w:r>
+        <w:t>Path</w:t>
       </w:r>
       <w:proofErr w:type="spellEnd"/>
       <w:r>
@@ -500,7 +542,13 @@
         <w:t>n</w:t>
       </w:r>
       <w:r>
-        <w:t>er der Anwendung NAPS2 fest.</w:t>
+        <w:t xml:space="preserve">er der Anwendung </w:t>
+      </w:r>
+      <w:r>
+        <w:t>helper.exe</w:t>
+      </w:r>
+      <w:r>
+        <w:t xml:space="preserve"> fest.</w:t>
       </w:r>
       <w:r>
         <w:br/>

</xml_diff>